<commit_message>
agrege palabras claves para la materia
</commit_message>
<xml_diff>
--- a/caratula.docx
+++ b/caratula.docx
@@ -400,16 +400,101 @@
           <w:lang w:val="es-ES"/>
         </w:rPr>
       </w:pPr>
-    </w:p>
-    <w:p>
-      <w:pPr>
-        <w:jc w:val="center"/>
-        <w:rPr>
-          <w:lang w:val="es-ES"/>
-        </w:rPr>
-      </w:pPr>
+      <w:r>
+        <w:rPr>
+          <w:rFonts w:ascii="Times New Roman" w:hAnsi="Times New Roman" w:cs="Times New Roman"/>
+          <w:sz w:val="24"/>
+          <w:szCs w:val="24"/>
+          <w:lang w:val="es-ES"/>
+        </w:rPr>
+        <w:t>Palabras claves para POO</w:t>
+      </w:r>
+    </w:p>
+    <w:p>
+      <w:pPr>
+        <w:rPr>
+          <w:rFonts w:ascii="Times New Roman" w:hAnsi="Times New Roman" w:cs="Times New Roman"/>
+          <w:sz w:val="24"/>
+          <w:szCs w:val="24"/>
+          <w:lang w:val="es-ES"/>
+        </w:rPr>
+      </w:pPr>
+      <w:r>
+        <w:rPr>
+          <w:rFonts w:ascii="Times New Roman" w:hAnsi="Times New Roman" w:cs="Times New Roman"/>
+          <w:sz w:val="24"/>
+          <w:szCs w:val="24"/>
+          <w:lang w:val="es-ES"/>
+        </w:rPr>
+        <w:t>Abstracción</w:t>
+      </w:r>
+    </w:p>
+    <w:p>
+      <w:pPr>
+        <w:rPr>
+          <w:rFonts w:ascii="Times New Roman" w:hAnsi="Times New Roman" w:cs="Times New Roman"/>
+          <w:sz w:val="24"/>
+          <w:szCs w:val="24"/>
+          <w:lang w:val="es-ES"/>
+        </w:rPr>
+      </w:pPr>
+      <w:r>
+        <w:rPr>
+          <w:rFonts w:ascii="Times New Roman" w:hAnsi="Times New Roman" w:cs="Times New Roman"/>
+          <w:sz w:val="24"/>
+          <w:szCs w:val="24"/>
+          <w:lang w:val="es-ES"/>
+        </w:rPr>
+        <w:t>Encapsulamiento</w:t>
+      </w:r>
+    </w:p>
+    <w:p>
+      <w:pPr>
+        <w:rPr>
+          <w:rFonts w:ascii="Times New Roman" w:hAnsi="Times New Roman" w:cs="Times New Roman"/>
+          <w:sz w:val="24"/>
+          <w:szCs w:val="24"/>
+          <w:lang w:val="es-ES"/>
+        </w:rPr>
+      </w:pPr>
+      <w:r>
+        <w:rPr>
+          <w:rFonts w:ascii="Times New Roman" w:hAnsi="Times New Roman" w:cs="Times New Roman"/>
+          <w:sz w:val="24"/>
+          <w:szCs w:val="24"/>
+          <w:lang w:val="es-ES"/>
+        </w:rPr>
+        <w:t>Herencia</w:t>
+      </w:r>
+    </w:p>
+    <w:p>
+      <w:pPr>
+        <w:rPr>
+          <w:rFonts w:ascii="Times New Roman" w:hAnsi="Times New Roman" w:cs="Times New Roman"/>
+          <w:sz w:val="24"/>
+          <w:szCs w:val="24"/>
+          <w:lang w:val="es-ES"/>
+        </w:rPr>
+      </w:pPr>
+      <w:r>
+        <w:rPr>
+          <w:rFonts w:ascii="Times New Roman" w:hAnsi="Times New Roman" w:cs="Times New Roman"/>
+          <w:sz w:val="24"/>
+          <w:szCs w:val="24"/>
+          <w:lang w:val="es-ES"/>
+        </w:rPr>
+        <w:t>Polimorfismo</w:t>
+      </w:r>
       <w:bookmarkStart w:id="0" w:name="_GoBack"/>
       <w:bookmarkEnd w:id="0"/>
+    </w:p>
+    <w:p>
+      <w:pPr>
+        <w:jc w:val="center"/>
+        <w:rPr>
+          <w:lang w:val="es-ES"/>
+        </w:rPr>
+      </w:pPr>
     </w:p>
     <w:p>
       <w:pPr>

</xml_diff>

<commit_message>
se agrego definiciones a las palabras clave para la materia
</commit_message>
<xml_diff>
--- a/caratula.docx
+++ b/caratula.docx
@@ -428,6 +428,33 @@
         </w:rPr>
         <w:t>Abstracción</w:t>
       </w:r>
+      <w:r>
+        <w:rPr>
+          <w:rFonts w:ascii="Times New Roman" w:hAnsi="Times New Roman" w:cs="Times New Roman"/>
+          <w:sz w:val="24"/>
+          <w:szCs w:val="24"/>
+          <w:lang w:val="es-ES"/>
+        </w:rPr>
+        <w:t xml:space="preserve">: extraer todos los </w:t>
+      </w:r>
+      <w:r>
+        <w:rPr>
+          <w:rFonts w:ascii="Times New Roman" w:hAnsi="Times New Roman" w:cs="Times New Roman"/>
+          <w:sz w:val="24"/>
+          <w:szCs w:val="24"/>
+          <w:lang w:val="es-ES"/>
+        </w:rPr>
+        <w:t xml:space="preserve">atributos mas importantes </w:t>
+      </w:r>
+      <w:r>
+        <w:rPr>
+          <w:rFonts w:ascii="Times New Roman" w:hAnsi="Times New Roman" w:cs="Times New Roman"/>
+          <w:sz w:val="24"/>
+          <w:szCs w:val="24"/>
+          <w:lang w:val="es-ES"/>
+        </w:rPr>
+        <w:t xml:space="preserve">o lo que nos son de utilidad </w:t>
+      </w:r>
     </w:p>
     <w:p>
       <w:pPr>
@@ -447,6 +474,33 @@
         </w:rPr>
         <w:t>Encapsulamiento</w:t>
       </w:r>
+      <w:r>
+        <w:rPr>
+          <w:rFonts w:ascii="Times New Roman" w:hAnsi="Times New Roman" w:cs="Times New Roman"/>
+          <w:sz w:val="24"/>
+          <w:szCs w:val="24"/>
+          <w:lang w:val="es-ES"/>
+        </w:rPr>
+        <w:t xml:space="preserve">: </w:t>
+      </w:r>
+      <w:r>
+        <w:rPr>
+          <w:rFonts w:ascii="Times New Roman" w:hAnsi="Times New Roman" w:cs="Times New Roman"/>
+          <w:sz w:val="24"/>
+          <w:szCs w:val="24"/>
+          <w:lang w:val="es-ES"/>
+        </w:rPr>
+        <w:t xml:space="preserve">nos permite </w:t>
+      </w:r>
+      <w:r>
+        <w:rPr>
+          <w:rFonts w:ascii="Times New Roman" w:hAnsi="Times New Roman" w:cs="Times New Roman"/>
+          <w:sz w:val="24"/>
+          <w:szCs w:val="24"/>
+          <w:lang w:val="es-ES"/>
+        </w:rPr>
+        <w:t xml:space="preserve">controlar quien tiene acceso al programa con modificadores de acceso </w:t>
+      </w:r>
     </w:p>
     <w:p>
       <w:pPr>
@@ -466,6 +520,51 @@
         </w:rPr>
         <w:t>Herencia</w:t>
       </w:r>
+      <w:r>
+        <w:rPr>
+          <w:rFonts w:ascii="Times New Roman" w:hAnsi="Times New Roman" w:cs="Times New Roman"/>
+          <w:sz w:val="24"/>
+          <w:szCs w:val="24"/>
+          <w:lang w:val="es-ES"/>
+        </w:rPr>
+        <w:t>:</w:t>
+      </w:r>
+      <w:r>
+        <w:rPr>
+          <w:rFonts w:ascii="Times New Roman" w:hAnsi="Times New Roman" w:cs="Times New Roman"/>
+          <w:sz w:val="24"/>
+          <w:szCs w:val="24"/>
+          <w:lang w:val="es-ES"/>
+        </w:rPr>
+        <w:t xml:space="preserve"> se refiere que una </w:t>
+      </w:r>
+      <w:r>
+        <w:rPr>
+          <w:rFonts w:ascii="Times New Roman" w:hAnsi="Times New Roman" w:cs="Times New Roman"/>
+          <w:sz w:val="24"/>
+          <w:szCs w:val="24"/>
+          <w:lang w:val="es-ES"/>
+        </w:rPr>
+        <w:t xml:space="preserve">clase herede los atributos y métodos de otra clase </w:t>
+      </w:r>
+      <w:r>
+        <w:rPr>
+          <w:rFonts w:ascii="Times New Roman" w:hAnsi="Times New Roman" w:cs="Times New Roman"/>
+          <w:sz w:val="24"/>
+          <w:szCs w:val="24"/>
+          <w:lang w:val="es-ES"/>
+        </w:rPr>
+        <w:t>haciendo</w:t>
+      </w:r>
+      <w:r>
+        <w:rPr>
+          <w:rFonts w:ascii="Times New Roman" w:hAnsi="Times New Roman" w:cs="Times New Roman"/>
+          <w:sz w:val="24"/>
+          <w:szCs w:val="24"/>
+          <w:lang w:val="es-ES"/>
+        </w:rPr>
+        <w:t xml:space="preserve"> que se reutilice código</w:t>
+      </w:r>
     </w:p>
     <w:p>
       <w:pPr>
@@ -484,9 +583,45 @@
           <w:lang w:val="es-ES"/>
         </w:rPr>
         <w:t>Polimorfismo</w:t>
+      </w:r>
+      <w:r>
+        <w:rPr>
+          <w:rFonts w:ascii="Times New Roman" w:hAnsi="Times New Roman" w:cs="Times New Roman"/>
+          <w:sz w:val="24"/>
+          <w:szCs w:val="24"/>
+          <w:lang w:val="es-ES"/>
+        </w:rPr>
+        <w:t>:</w:t>
+      </w:r>
+      <w:r>
+        <w:rPr>
+          <w:rFonts w:ascii="Times New Roman" w:hAnsi="Times New Roman" w:cs="Times New Roman"/>
+          <w:sz w:val="24"/>
+          <w:szCs w:val="24"/>
+          <w:lang w:val="es-ES"/>
+        </w:rPr>
+        <w:t xml:space="preserve"> usar una mism</w:t>
+      </w:r>
+      <w:r>
+        <w:rPr>
+          <w:rFonts w:ascii="Times New Roman" w:hAnsi="Times New Roman" w:cs="Times New Roman"/>
+          <w:sz w:val="24"/>
+          <w:szCs w:val="24"/>
+          <w:lang w:val="es-ES"/>
+        </w:rPr>
+        <w:t>o</w:t>
       </w:r>
       <w:bookmarkStart w:id="0" w:name="_GoBack"/>
       <w:bookmarkEnd w:id="0"/>
+      <w:r>
+        <w:rPr>
+          <w:rFonts w:ascii="Times New Roman" w:hAnsi="Times New Roman" w:cs="Times New Roman"/>
+          <w:sz w:val="24"/>
+          <w:szCs w:val="24"/>
+          <w:lang w:val="es-ES"/>
+        </w:rPr>
+        <w:t xml:space="preserve"> método de diferentes maneras según el contexto</w:t>
+      </w:r>
     </w:p>
     <w:p>
       <w:pPr>

</xml_diff>